<commit_message>
Test docx files have right char limit from annotation changes.
</commit_message>
<xml_diff>
--- a/test/files/osx/test_export_section_2.docx
+++ b/test/files/osx/test_export_section_2.docx
@@ -48,6 +48,10 @@
         <w:rPr/>
         <w:t xml:space="preserve">This is the body of case 1.</w:t>
       </w:r>
+    </w:p>
+    <!--Divs should create a p if nothing above them has and nothing below them will-->
+    <w:p xmlns:w="http://schemas.openxmlformats.org/wordprocessingml/2006/main" xmlns:pkg="http://schemas.microsoft.com/office/2006/xmlPackage" xmlns:str="http://exslt.org/strings" xmlns:fn="http://www.w3.org/2005/xpath-functions">
+      <!--div not ancestor-->
     </w:p>
     <w:sectPr>
       <w:pgSz w:w="12240" w:h="15840"/>

</xml_diff>

<commit_message>
Update export test files.
</commit_message>
<xml_diff>
--- a/test/files/osx/test_export_section_2.docx
+++ b/test/files/osx/test_export_section_2.docx
@@ -48,10 +48,6 @@
         <w:rPr/>
         <w:t xml:space="preserve">This is the body of case 1.</w:t>
       </w:r>
-    </w:p>
-    <!--Divs should create a p if nothing above them has and nothing below them will-->
-    <w:p xmlns:w="http://schemas.openxmlformats.org/wordprocessingml/2006/main" xmlns:pkg="http://schemas.microsoft.com/office/2006/xmlPackage" xmlns:str="http://exslt.org/strings" xmlns:fn="http://www.w3.org/2005/xpath-functions">
-      <!--div not ancestor-->
     </w:p>
     <w:sectPr>
       <w:pgSz w:w="12240" w:h="15840"/>

</xml_diff>